<commit_message>
Algunos cambios en analisis d ecorpus
</commit_message>
<xml_diff>
--- a/Propuesta para descripción del corpus.docx
+++ b/Propuesta para descripción del corpus.docx
@@ -178,6 +178,13 @@
                 <w:lang w:val="es-ES"/>
               </w:rPr>
             </w:pPr>
+            <w:r>
+              <w:rPr>
+                <w:rFonts w:ascii="Times New Roman" w:hAnsi="Times New Roman" w:cs="Times New Roman"/>
+                <w:lang w:val="es-ES"/>
+              </w:rPr>
+              <w:t>3634</w:t>
+            </w:r>
           </w:p>
         </w:tc>
         <w:tc>
@@ -191,6 +198,13 @@
                 <w:lang w:val="es-ES"/>
               </w:rPr>
             </w:pPr>
+            <w:r>
+              <w:rPr>
+                <w:rFonts w:ascii="Times New Roman" w:hAnsi="Times New Roman" w:cs="Times New Roman"/>
+                <w:lang w:val="es-ES"/>
+              </w:rPr>
+              <w:t>3048</w:t>
+            </w:r>
           </w:p>
         </w:tc>
         <w:tc>
@@ -204,6 +218,13 @@
                 <w:lang w:val="es-ES"/>
               </w:rPr>
             </w:pPr>
+            <w:r>
+              <w:rPr>
+                <w:rFonts w:ascii="Times New Roman" w:hAnsi="Times New Roman" w:cs="Times New Roman"/>
+                <w:lang w:val="es-ES"/>
+              </w:rPr>
+              <w:t>3837</w:t>
+            </w:r>
           </w:p>
         </w:tc>
       </w:tr>
@@ -234,17 +255,34 @@
           </w:tcPr>
           <w:p>
             <w:pPr>
-              <w:rPr>
-                <w:rFonts w:ascii="Times New Roman" w:hAnsi="Times New Roman" w:cs="Times New Roman"/>
-                <w:lang w:val="es-ES"/>
-              </w:rPr>
-            </w:pPr>
-            <w:r>
-              <w:rPr>
-                <w:rFonts w:ascii="Times New Roman" w:hAnsi="Times New Roman" w:cs="Times New Roman"/>
-                <w:lang w:val="es-ES"/>
-              </w:rPr>
-              <w:t>702</w:t>
+              <w:tabs>
+                <w:tab w:val="center" w:pos="912"/>
+              </w:tabs>
+              <w:rPr>
+                <w:rFonts w:ascii="Times New Roman" w:hAnsi="Times New Roman" w:cs="Times New Roman"/>
+                <w:lang w:val="es-ES"/>
+              </w:rPr>
+            </w:pPr>
+            <w:r>
+              <w:rPr>
+                <w:rFonts w:ascii="Times New Roman" w:hAnsi="Times New Roman" w:cs="Times New Roman"/>
+                <w:lang w:val="es-ES"/>
+              </w:rPr>
+              <w:t>70</w:t>
+            </w:r>
+            <w:r>
+              <w:rPr>
+                <w:rFonts w:ascii="Times New Roman" w:hAnsi="Times New Roman" w:cs="Times New Roman"/>
+                <w:lang w:val="es-ES"/>
+              </w:rPr>
+              <w:t>9</w:t>
+            </w:r>
+            <w:r>
+              <w:rPr>
+                <w:rFonts w:ascii="Times New Roman" w:hAnsi="Times New Roman" w:cs="Times New Roman"/>
+                <w:lang w:val="es-ES"/>
+              </w:rPr>
+              <w:tab/>
             </w:r>
           </w:p>
         </w:tc>
@@ -264,7 +302,14 @@
                 <w:rFonts w:ascii="Times New Roman" w:hAnsi="Times New Roman" w:cs="Times New Roman"/>
                 <w:lang w:val="es-ES"/>
               </w:rPr>
-              <w:t>625</w:t>
+              <w:t>6</w:t>
+            </w:r>
+            <w:r>
+              <w:rPr>
+                <w:rFonts w:ascii="Times New Roman" w:hAnsi="Times New Roman" w:cs="Times New Roman"/>
+                <w:lang w:val="es-ES"/>
+              </w:rPr>
+              <w:t>18</w:t>
             </w:r>
           </w:p>
         </w:tc>
@@ -321,6 +366,13 @@
                 <w:lang w:val="es-ES"/>
               </w:rPr>
             </w:pPr>
+            <w:r>
+              <w:rPr>
+                <w:rFonts w:ascii="Times New Roman" w:hAnsi="Times New Roman" w:cs="Times New Roman"/>
+                <w:lang w:val="es-ES"/>
+              </w:rPr>
+              <w:t>822</w:t>
+            </w:r>
           </w:p>
         </w:tc>
         <w:tc>
@@ -334,6 +386,13 @@
                 <w:lang w:val="es-ES"/>
               </w:rPr>
             </w:pPr>
+            <w:r>
+              <w:rPr>
+                <w:rFonts w:ascii="Times New Roman" w:hAnsi="Times New Roman" w:cs="Times New Roman"/>
+                <w:lang w:val="es-ES"/>
+              </w:rPr>
+              <w:t>0</w:t>
+            </w:r>
           </w:p>
         </w:tc>
         <w:tc>
@@ -347,6 +406,13 @@
                 <w:lang w:val="es-ES"/>
               </w:rPr>
             </w:pPr>
+            <w:r>
+              <w:rPr>
+                <w:rFonts w:ascii="Times New Roman" w:hAnsi="Times New Roman" w:cs="Times New Roman"/>
+                <w:lang w:val="es-ES"/>
+              </w:rPr>
+              <w:t>0</w:t>
+            </w:r>
           </w:p>
         </w:tc>
       </w:tr>
@@ -382,6 +448,13 @@
                 <w:lang w:val="es-ES"/>
               </w:rPr>
             </w:pPr>
+            <w:r>
+              <w:rPr>
+                <w:rFonts w:ascii="Times New Roman" w:hAnsi="Times New Roman" w:cs="Times New Roman"/>
+                <w:lang w:val="es-ES"/>
+              </w:rPr>
+              <w:t>5165</w:t>
+            </w:r>
           </w:p>
         </w:tc>
         <w:tc>
@@ -395,6 +468,13 @@
                 <w:lang w:val="es-ES"/>
               </w:rPr>
             </w:pPr>
+            <w:r>
+              <w:rPr>
+                <w:rFonts w:ascii="Times New Roman" w:hAnsi="Times New Roman" w:cs="Times New Roman"/>
+                <w:lang w:val="es-ES"/>
+              </w:rPr>
+              <w:t>3666</w:t>
+            </w:r>
           </w:p>
         </w:tc>
         <w:tc>
@@ -408,6 +488,13 @@
                 <w:lang w:val="es-ES"/>
               </w:rPr>
             </w:pPr>
+            <w:r>
+              <w:rPr>
+                <w:rFonts w:ascii="Times New Roman" w:hAnsi="Times New Roman" w:cs="Times New Roman"/>
+                <w:lang w:val="es-ES"/>
+              </w:rPr>
+              <w:t>4511</w:t>
+            </w:r>
           </w:p>
         </w:tc>
       </w:tr>
@@ -419,6 +506,28 @@
           <w:lang w:val="es-ES"/>
         </w:rPr>
       </w:pPr>
+    </w:p>
+    <w:p>
+      <w:pPr>
+        <w:rPr>
+          <w:rFonts w:ascii="Times New Roman" w:hAnsi="Times New Roman" w:cs="Times New Roman"/>
+          <w:lang w:val="es-ES"/>
+        </w:rPr>
+      </w:pPr>
+      <w:r>
+        <w:rPr>
+          <w:rFonts w:ascii="Times New Roman" w:hAnsi="Times New Roman" w:cs="Times New Roman"/>
+          <w:lang w:val="es-ES"/>
+        </w:rPr>
+        <w:t xml:space="preserve">Total </w:t>
+      </w:r>
+      <w:r>
+        <w:rPr>
+          <w:rFonts w:ascii="Times New Roman" w:hAnsi="Times New Roman" w:cs="Times New Roman"/>
+          <w:lang w:val="es-ES"/>
+        </w:rPr>
+        <w:t>13342</w:t>
+      </w:r>
     </w:p>
     <w:p>
       <w:pPr>
@@ -805,6 +914,21 @@
     </w:p>
     <w:p>
       <w:pPr>
+        <w:rPr>
+          <w:rFonts w:ascii="Times New Roman" w:hAnsi="Times New Roman" w:cs="Times New Roman"/>
+          <w:lang w:val="es-ES"/>
+        </w:rPr>
+      </w:pPr>
+      <w:r>
+        <w:rPr>
+          <w:rFonts w:ascii="Times New Roman" w:hAnsi="Times New Roman" w:cs="Times New Roman"/>
+          <w:lang w:val="es-ES"/>
+        </w:rPr>
+        <w:t>Total 577.</w:t>
+      </w:r>
+    </w:p>
+    <w:p>
+      <w:pPr>
         <w:pStyle w:val="Prrafodelista"/>
         <w:numPr>
           <w:ilvl w:val="0"/>
@@ -845,7 +969,39 @@
           <w:rFonts w:ascii="Times New Roman" w:hAnsi="Times New Roman" w:cs="Times New Roman"/>
           <w:lang w:val="es-ES"/>
         </w:rPr>
-        <w:t xml:space="preserve">¿Cuántos son? ¿ Cuántas columnas por año escribe cada autor? ¿ Proporción de hombres y mujeres? </w:t>
+        <w:t xml:space="preserve">¿Cuántos son? </w:t>
+      </w:r>
+      <w:proofErr w:type="gramStart"/>
+      <w:r>
+        <w:rPr>
+          <w:rFonts w:ascii="Times New Roman" w:hAnsi="Times New Roman" w:cs="Times New Roman"/>
+          <w:lang w:val="es-ES"/>
+        </w:rPr>
+        <w:t>¿ Cuántas</w:t>
+      </w:r>
+      <w:proofErr w:type="gramEnd"/>
+      <w:r>
+        <w:rPr>
+          <w:rFonts w:ascii="Times New Roman" w:hAnsi="Times New Roman" w:cs="Times New Roman"/>
+          <w:lang w:val="es-ES"/>
+        </w:rPr>
+        <w:t xml:space="preserve"> columnas por año escribe cada autor? </w:t>
+      </w:r>
+      <w:proofErr w:type="gramStart"/>
+      <w:r>
+        <w:rPr>
+          <w:rFonts w:ascii="Times New Roman" w:hAnsi="Times New Roman" w:cs="Times New Roman"/>
+          <w:lang w:val="es-ES"/>
+        </w:rPr>
+        <w:t>¿ Proporción</w:t>
+      </w:r>
+      <w:proofErr w:type="gramEnd"/>
+      <w:r>
+        <w:rPr>
+          <w:rFonts w:ascii="Times New Roman" w:hAnsi="Times New Roman" w:cs="Times New Roman"/>
+          <w:lang w:val="es-ES"/>
+        </w:rPr>
+        <w:t xml:space="preserve"> de hombres y mujeres? </w:t>
       </w:r>
       <w:r>
         <w:rPr>
@@ -922,8 +1078,33 @@
           <w:rFonts w:ascii="Times New Roman" w:hAnsi="Times New Roman" w:cs="Times New Roman"/>
           <w:lang w:val="es-ES"/>
         </w:rPr>
-        <w:t>Nivel 1: Metadatos y cada columna en un archivo de .txt númerado</w:t>
-      </w:r>
+        <w:t>Nivel 1: Metadatos y cada columna en un archivo de .</w:t>
+      </w:r>
+      <w:proofErr w:type="spellStart"/>
+      <w:r>
+        <w:rPr>
+          <w:rFonts w:ascii="Times New Roman" w:hAnsi="Times New Roman" w:cs="Times New Roman"/>
+          <w:lang w:val="es-ES"/>
+        </w:rPr>
+        <w:t>txt</w:t>
+      </w:r>
+      <w:proofErr w:type="spellEnd"/>
+      <w:r>
+        <w:rPr>
+          <w:rFonts w:ascii="Times New Roman" w:hAnsi="Times New Roman" w:cs="Times New Roman"/>
+          <w:lang w:val="es-ES"/>
+        </w:rPr>
+        <w:t xml:space="preserve"> </w:t>
+      </w:r>
+      <w:proofErr w:type="spellStart"/>
+      <w:r>
+        <w:rPr>
+          <w:rFonts w:ascii="Times New Roman" w:hAnsi="Times New Roman" w:cs="Times New Roman"/>
+          <w:lang w:val="es-ES"/>
+        </w:rPr>
+        <w:t>númerado</w:t>
+      </w:r>
+      <w:proofErr w:type="spellEnd"/>
     </w:p>
     <w:p>
       <w:pPr>
@@ -938,7 +1119,71 @@
           <w:rFonts w:ascii="Times New Roman" w:hAnsi="Times New Roman" w:cs="Times New Roman"/>
           <w:lang w:val="es-ES"/>
         </w:rPr>
-        <w:t xml:space="preserve">Ejemplo: Carpeta general y dentro tres carpetas 2018, 2019 y 2020.y en cada carpeta_año (702 .txt) (625 .txt) (674 .txt) </w:t>
+        <w:t xml:space="preserve">Ejemplo: Carpeta general y dentro tres carpetas 2018, 2019 y 2020.y en cada </w:t>
+      </w:r>
+      <w:proofErr w:type="spellStart"/>
+      <w:r>
+        <w:rPr>
+          <w:rFonts w:ascii="Times New Roman" w:hAnsi="Times New Roman" w:cs="Times New Roman"/>
+          <w:lang w:val="es-ES"/>
+        </w:rPr>
+        <w:t>carpeta_año</w:t>
+      </w:r>
+      <w:proofErr w:type="spellEnd"/>
+      <w:r>
+        <w:rPr>
+          <w:rFonts w:ascii="Times New Roman" w:hAnsi="Times New Roman" w:cs="Times New Roman"/>
+          <w:lang w:val="es-ES"/>
+        </w:rPr>
+        <w:t xml:space="preserve"> (702 .</w:t>
+      </w:r>
+      <w:proofErr w:type="spellStart"/>
+      <w:r>
+        <w:rPr>
+          <w:rFonts w:ascii="Times New Roman" w:hAnsi="Times New Roman" w:cs="Times New Roman"/>
+          <w:lang w:val="es-ES"/>
+        </w:rPr>
+        <w:t>txt</w:t>
+      </w:r>
+      <w:proofErr w:type="spellEnd"/>
+      <w:r>
+        <w:rPr>
+          <w:rFonts w:ascii="Times New Roman" w:hAnsi="Times New Roman" w:cs="Times New Roman"/>
+          <w:lang w:val="es-ES"/>
+        </w:rPr>
+        <w:t>) (625 .</w:t>
+      </w:r>
+      <w:proofErr w:type="spellStart"/>
+      <w:r>
+        <w:rPr>
+          <w:rFonts w:ascii="Times New Roman" w:hAnsi="Times New Roman" w:cs="Times New Roman"/>
+          <w:lang w:val="es-ES"/>
+        </w:rPr>
+        <w:t>txt</w:t>
+      </w:r>
+      <w:proofErr w:type="spellEnd"/>
+      <w:r>
+        <w:rPr>
+          <w:rFonts w:ascii="Times New Roman" w:hAnsi="Times New Roman" w:cs="Times New Roman"/>
+          <w:lang w:val="es-ES"/>
+        </w:rPr>
+        <w:t>) (674 .</w:t>
+      </w:r>
+      <w:proofErr w:type="spellStart"/>
+      <w:r>
+        <w:rPr>
+          <w:rFonts w:ascii="Times New Roman" w:hAnsi="Times New Roman" w:cs="Times New Roman"/>
+          <w:lang w:val="es-ES"/>
+        </w:rPr>
+        <w:t>txt</w:t>
+      </w:r>
+      <w:proofErr w:type="spellEnd"/>
+      <w:r>
+        <w:rPr>
+          <w:rFonts w:ascii="Times New Roman" w:hAnsi="Times New Roman" w:cs="Times New Roman"/>
+          <w:lang w:val="es-ES"/>
+        </w:rPr>
+        <w:t xml:space="preserve">) </w:t>
       </w:r>
       <w:r>
         <w:rPr>
@@ -952,7 +1197,23 @@
           <w:rFonts w:ascii="Times New Roman" w:hAnsi="Times New Roman" w:cs="Times New Roman"/>
           <w:lang w:val="es-ES"/>
         </w:rPr>
-        <w:t xml:space="preserve"> nombrado  T_2018_0</w:t>
+        <w:t xml:space="preserve"> </w:t>
+      </w:r>
+      <w:proofErr w:type="gramStart"/>
+      <w:r>
+        <w:rPr>
+          <w:rFonts w:ascii="Times New Roman" w:hAnsi="Times New Roman" w:cs="Times New Roman"/>
+          <w:lang w:val="es-ES"/>
+        </w:rPr>
+        <w:t>nombrado  T</w:t>
+      </w:r>
+      <w:proofErr w:type="gramEnd"/>
+      <w:r>
+        <w:rPr>
+          <w:rFonts w:ascii="Times New Roman" w:hAnsi="Times New Roman" w:cs="Times New Roman"/>
+          <w:lang w:val="es-ES"/>
+        </w:rPr>
+        <w:t>_2018_0</w:t>
       </w:r>
       <w:r>
         <w:rPr>
@@ -989,7 +1250,23 @@
           <w:rFonts w:ascii="Times New Roman" w:hAnsi="Times New Roman" w:cs="Times New Roman"/>
           <w:lang w:val="es-ES"/>
         </w:rPr>
-        <w:t xml:space="preserve">Nivel 2. Depurar los .txt de mayúsculas y signos de puntuación </w:t>
+        <w:t>Nivel 2. Depurar los .</w:t>
+      </w:r>
+      <w:proofErr w:type="spellStart"/>
+      <w:r>
+        <w:rPr>
+          <w:rFonts w:ascii="Times New Roman" w:hAnsi="Times New Roman" w:cs="Times New Roman"/>
+          <w:lang w:val="es-ES"/>
+        </w:rPr>
+        <w:t>txt</w:t>
+      </w:r>
+      <w:proofErr w:type="spellEnd"/>
+      <w:r>
+        <w:rPr>
+          <w:rFonts w:ascii="Times New Roman" w:hAnsi="Times New Roman" w:cs="Times New Roman"/>
+          <w:lang w:val="es-ES"/>
+        </w:rPr>
+        <w:t xml:space="preserve"> de mayúsculas y signos de puntuación </w:t>
       </w:r>
     </w:p>
     <w:p>
@@ -1007,7 +1284,31 @@
           <w:rFonts w:ascii="Times New Roman" w:hAnsi="Times New Roman" w:cs="Times New Roman"/>
           <w:lang w:val="es-ES"/>
         </w:rPr>
-        <w:t xml:space="preserve">Nivel 3. Depurar los .txt de las </w:t>
+        <w:t>Nivel 3. Depurar los .</w:t>
+      </w:r>
+      <w:proofErr w:type="spellStart"/>
+      <w:r>
+        <w:rPr>
+          <w:rFonts w:ascii="Times New Roman" w:hAnsi="Times New Roman" w:cs="Times New Roman"/>
+          <w:lang w:val="es-ES"/>
+        </w:rPr>
+        <w:t>txt</w:t>
+      </w:r>
+      <w:proofErr w:type="spellEnd"/>
+      <w:r>
+        <w:rPr>
+          <w:rFonts w:ascii="Times New Roman" w:hAnsi="Times New Roman" w:cs="Times New Roman"/>
+          <w:lang w:val="es-ES"/>
+        </w:rPr>
+        <w:t xml:space="preserve"> </w:t>
+      </w:r>
+      <w:proofErr w:type="gramStart"/>
+      <w:r>
+        <w:rPr>
+          <w:rFonts w:ascii="Times New Roman" w:hAnsi="Times New Roman" w:cs="Times New Roman"/>
+          <w:lang w:val="es-ES"/>
+        </w:rPr>
+        <w:t xml:space="preserve">de las </w:t>
       </w:r>
       <w:r>
         <w:rPr>
@@ -1016,8 +1317,29 @@
           <w:iCs/>
           <w:lang w:val="es-ES"/>
         </w:rPr>
-        <w:t>stop words</w:t>
-      </w:r>
+        <w:t>stop</w:t>
+      </w:r>
+      <w:proofErr w:type="gramEnd"/>
+      <w:r>
+        <w:rPr>
+          <w:rFonts w:ascii="Times New Roman" w:hAnsi="Times New Roman" w:cs="Times New Roman"/>
+          <w:i/>
+          <w:iCs/>
+          <w:lang w:val="es-ES"/>
+        </w:rPr>
+        <w:t xml:space="preserve"> </w:t>
+      </w:r>
+      <w:proofErr w:type="spellStart"/>
+      <w:r>
+        <w:rPr>
+          <w:rFonts w:ascii="Times New Roman" w:hAnsi="Times New Roman" w:cs="Times New Roman"/>
+          <w:i/>
+          <w:iCs/>
+          <w:lang w:val="es-ES"/>
+        </w:rPr>
+        <w:t>words</w:t>
+      </w:r>
+      <w:proofErr w:type="spellEnd"/>
     </w:p>
     <w:p>
       <w:pPr>

</xml_diff>